<commit_message>
Report document template format
</commit_message>
<xml_diff>
--- a/report/Report.docx
+++ b/report/Report.docx
@@ -418,21 +418,7 @@
                 <w:sz w:val="24"/>
                 <w:szCs w:val="24"/>
               </w:rPr>
-              <w:t>20248606000</w:t>
-            </w:r>
-            <w:r>
-              <w:rPr>
-                <w:sz w:val="24"/>
-                <w:szCs w:val="24"/>
-              </w:rPr>
-              <w:t>4</w:t>
-            </w:r>
-            <w:r>
-              <w:rPr>
-                <w:sz w:val="24"/>
-                <w:szCs w:val="24"/>
-              </w:rPr>
-              <w:t>@sdust.edu.cn</w:t>
+              <w:t>202486060004@sdust.edu.cn</w:t>
             </w:r>
           </w:p>
         </w:tc>
@@ -650,14 +636,7 @@
           <w:sz w:val="24"/>
           <w:szCs w:val="24"/>
         </w:rPr>
-        <w:t>This report outlines the methodology, model development process, challenges encountered, and final results, providing insights into using LSTM models for time-series prediction in energy management.</w:t>
-      </w:r>
-      <w:r>
-        <w:rPr>
-          <w:sz w:val="24"/>
-          <w:szCs w:val="24"/>
-        </w:rPr>
-        <w:t xml:space="preserve"> </w:t>
+        <w:t xml:space="preserve">This report outlines the methodology, model development process, challenges encountered, and final results, providing insights into using LSTM models for time-series prediction in energy management. </w:t>
       </w:r>
     </w:p>
     <w:p>
@@ -695,6 +674,15 @@
     </w:p>
     <w:sdt>
       <w:sdtPr>
+        <w:rPr>
+          <w:rFonts w:asciiTheme="minorHAnsi" w:eastAsiaTheme="minorEastAsia" w:hAnsiTheme="minorHAnsi" w:cstheme="minorBidi"/>
+          <w:color w:val="auto"/>
+          <w:kern w:val="2"/>
+          <w:sz w:val="22"/>
+          <w:szCs w:val="22"/>
+          <w:lang w:eastAsia="zh-CN"/>
+          <w14:ligatures w14:val="standardContextual"/>
+        </w:rPr>
         <w:id w:val="-1909445307"/>
         <w:docPartObj>
           <w:docPartGallery w:val="Table of Contents"/>
@@ -703,16 +691,9 @@
       </w:sdtPr>
       <w:sdtEndPr>
         <w:rPr>
-          <w:rFonts w:asciiTheme="minorHAnsi" w:eastAsiaTheme="minorEastAsia" w:hAnsiTheme="minorHAnsi" w:cstheme="minorBidi"/>
           <w:b/>
           <w:bCs/>
           <w:noProof/>
-          <w:color w:val="auto"/>
-          <w:kern w:val="2"/>
-          <w:sz w:val="22"/>
-          <w:szCs w:val="22"/>
-          <w:lang w:eastAsia="zh-CN"/>
-          <w14:ligatures w14:val="standardContextual"/>
         </w:rPr>
       </w:sdtEndPr>
       <w:sdtContent>
@@ -724,8 +705,8 @@
               <w:b/>
               <w:bCs/>
               <w:color w:val="auto"/>
-              <w:sz w:val="36"/>
-              <w:szCs w:val="36"/>
+              <w:sz w:val="40"/>
+              <w:szCs w:val="40"/>
             </w:rPr>
           </w:pPr>
           <w:r>
@@ -733,11 +714,25 @@
               <w:b/>
               <w:bCs/>
               <w:color w:val="auto"/>
-              <w:sz w:val="36"/>
-              <w:szCs w:val="36"/>
+              <w:sz w:val="40"/>
+              <w:szCs w:val="40"/>
             </w:rPr>
             <w:t>Contents</w:t>
           </w:r>
+        </w:p>
+        <w:p>
+          <w:pPr>
+            <w:rPr>
+              <w:lang w:eastAsia="en-US"/>
+            </w:rPr>
+          </w:pPr>
+        </w:p>
+        <w:p>
+          <w:pPr>
+            <w:rPr>
+              <w:lang w:eastAsia="en-US"/>
+            </w:rPr>
+          </w:pPr>
         </w:p>
         <w:p>
           <w:pPr>
@@ -2175,6 +2170,18 @@
           </w:hyperlink>
         </w:p>
         <w:p>
+          <w:pPr>
+            <w:sectPr>
+              <w:footerReference w:type="default" r:id="rId9"/>
+              <w:footerReference w:type="first" r:id="rId10"/>
+              <w:pgSz w:w="11906" w:h="16838" w:code="9"/>
+              <w:pgMar w:top="1440" w:right="1440" w:bottom="1440" w:left="1440" w:header="720" w:footer="720" w:gutter="0"/>
+              <w:pgNumType w:start="1"/>
+              <w:cols w:space="720"/>
+              <w:titlePg/>
+              <w:docGrid w:linePitch="360"/>
+            </w:sectPr>
+          </w:pPr>
           <w:r>
             <w:rPr>
               <w:b/>
@@ -2197,36 +2204,79 @@
     </w:p>
     <w:p>
       <w:pPr>
-        <w:jc w:val="both"/>
-        <w:rPr>
-          <w:sz w:val="24"/>
-          <w:szCs w:val="24"/>
-        </w:rPr>
-      </w:pPr>
-    </w:p>
-    <w:p>
-      <w:pPr>
-        <w:jc w:val="both"/>
-        <w:rPr>
-          <w:sz w:val="24"/>
-          <w:szCs w:val="24"/>
-        </w:rPr>
-      </w:pPr>
-    </w:p>
-    <w:p>
-      <w:pPr>
-        <w:jc w:val="both"/>
-        <w:rPr>
-          <w:sz w:val="24"/>
-          <w:szCs w:val="24"/>
-        </w:rPr>
-      </w:pPr>
-      <w:r>
-        <w:rPr>
-          <w:sz w:val="24"/>
-          <w:szCs w:val="24"/>
-        </w:rPr>
-        <w:br w:type="page"/>
+        <w:pStyle w:val="Heading1"/>
+        <w:numPr>
+          <w:ilvl w:val="0"/>
+          <w:numId w:val="6"/>
+        </w:numPr>
+        <w:spacing w:before="0" w:after="240"/>
+        <w:rPr>
+          <w:b/>
+          <w:bCs/>
+          <w:color w:val="auto"/>
+          <w:sz w:val="36"/>
+          <w:szCs w:val="36"/>
+        </w:rPr>
+      </w:pPr>
+      <w:bookmarkStart w:id="1" w:name="_Toc178824478"/>
+      <w:r>
+        <w:rPr>
+          <w:b/>
+          <w:bCs/>
+          <w:color w:val="auto"/>
+          <w:sz w:val="36"/>
+          <w:szCs w:val="36"/>
+        </w:rPr>
+        <w:t>Introduction</w:t>
+      </w:r>
+      <w:bookmarkEnd w:id="1"/>
+    </w:p>
+    <w:p>
+      <w:pPr>
+        <w:jc w:val="both"/>
+        <w:rPr>
+          <w:sz w:val="24"/>
+          <w:szCs w:val="24"/>
+        </w:rPr>
+      </w:pPr>
+      <w:r>
+        <w:rPr>
+          <w:sz w:val="24"/>
+          <w:szCs w:val="24"/>
+        </w:rPr>
+        <w:t>Energy consumption forecasting plays a crucial role in the management and optimization of energy systems, especially in large-scale buildings. Accurately predicting energy loads helps in efficient energy distribution, reducing carbon emissions, and optimizing operational costs.</w:t>
+      </w:r>
+    </w:p>
+    <w:p>
+      <w:pPr>
+        <w:jc w:val="both"/>
+        <w:rPr>
+          <w:sz w:val="24"/>
+          <w:szCs w:val="24"/>
+        </w:rPr>
+      </w:pPr>
+      <w:r>
+        <w:rPr>
+          <w:sz w:val="24"/>
+          <w:szCs w:val="24"/>
+        </w:rPr>
+        <w:t>The objective of this study is to develop a Long Short-Term Memory (LSTM) based model that can predict the energy load data. The prediction is based on historical energy consumption data and meteorological information, such as temperature and humidity. The aim is to explore how well LSTM, as a time-series forecasting method, can capture the temporal dependencies in energy consumption data and provide accurate predictions.</w:t>
+      </w:r>
+    </w:p>
+    <w:p>
+      <w:pPr>
+        <w:jc w:val="both"/>
+        <w:rPr>
+          <w:sz w:val="24"/>
+          <w:szCs w:val="24"/>
+        </w:rPr>
+      </w:pPr>
+      <w:r>
+        <w:rPr>
+          <w:sz w:val="24"/>
+          <w:szCs w:val="24"/>
+        </w:rPr>
+        <w:t>This report outlines the steps involved in building and fine-tuning the LSTM model, from data preprocessing and model selection to performance evaluation and analysis. The final model demonstrates strong predictive power, providing a useful tool for energy load forecasting in real-world applications.</w:t>
       </w:r>
     </w:p>
     <w:p>
@@ -2245,84 +2295,6 @@
           <w:szCs w:val="36"/>
         </w:rPr>
       </w:pPr>
-      <w:bookmarkStart w:id="1" w:name="_Toc178824478"/>
-      <w:r>
-        <w:rPr>
-          <w:b/>
-          <w:bCs/>
-          <w:color w:val="auto"/>
-          <w:sz w:val="36"/>
-          <w:szCs w:val="36"/>
-        </w:rPr>
-        <w:lastRenderedPageBreak/>
-        <w:t>Introduction</w:t>
-      </w:r>
-      <w:bookmarkEnd w:id="1"/>
-    </w:p>
-    <w:p>
-      <w:pPr>
-        <w:jc w:val="both"/>
-        <w:rPr>
-          <w:sz w:val="24"/>
-          <w:szCs w:val="24"/>
-        </w:rPr>
-      </w:pPr>
-      <w:r>
-        <w:rPr>
-          <w:sz w:val="24"/>
-          <w:szCs w:val="24"/>
-        </w:rPr>
-        <w:t>Energy consumption forecasting plays a crucial role in the management and optimization of energy systems, especially in large-scale buildings. Accurately predicting energy loads helps in efficient energy distribution, reducing carbon emissions, and optimizing operational costs.</w:t>
-      </w:r>
-    </w:p>
-    <w:p>
-      <w:pPr>
-        <w:jc w:val="both"/>
-        <w:rPr>
-          <w:sz w:val="24"/>
-          <w:szCs w:val="24"/>
-        </w:rPr>
-      </w:pPr>
-      <w:r>
-        <w:rPr>
-          <w:sz w:val="24"/>
-          <w:szCs w:val="24"/>
-        </w:rPr>
-        <w:t>The objective of this study is to develop a Long Short-Term Memory (LSTM) based model that can predict the energy load data. The prediction is based on historical energy consumption data and meteorological information, such as temperature and humidity. The aim is to explore how well LSTM, as a time-series forecasting method, can capture the temporal dependencies in energy consumption data and provide accurate predictions.</w:t>
-      </w:r>
-    </w:p>
-    <w:p>
-      <w:pPr>
-        <w:jc w:val="both"/>
-        <w:rPr>
-          <w:sz w:val="24"/>
-          <w:szCs w:val="24"/>
-        </w:rPr>
-      </w:pPr>
-      <w:r>
-        <w:rPr>
-          <w:sz w:val="24"/>
-          <w:szCs w:val="24"/>
-        </w:rPr>
-        <w:t>This report outlines the steps involved in building and fine-tuning the LSTM model, from data preprocessing and model selection to performance evaluation and analysis. The final model demonstrates strong predictive power, providing a useful tool for energy load forecasting in real-world applications.</w:t>
-      </w:r>
-    </w:p>
-    <w:p>
-      <w:pPr>
-        <w:pStyle w:val="Heading1"/>
-        <w:numPr>
-          <w:ilvl w:val="0"/>
-          <w:numId w:val="6"/>
-        </w:numPr>
-        <w:spacing w:after="240"/>
-        <w:rPr>
-          <w:b/>
-          <w:bCs/>
-          <w:color w:val="auto"/>
-          <w:sz w:val="36"/>
-          <w:szCs w:val="36"/>
-        </w:rPr>
-      </w:pPr>
       <w:bookmarkStart w:id="2" w:name="_Toc178824479"/>
       <w:r>
         <w:rPr>
@@ -2541,6 +2513,7 @@
           <w:sz w:val="24"/>
           <w:szCs w:val="24"/>
         </w:rPr>
+        <w:lastRenderedPageBreak/>
         <w:t>Outlier detection</w:t>
       </w:r>
       <w:r>
@@ -2570,7 +2543,6 @@
           <w:sz w:val="24"/>
           <w:szCs w:val="24"/>
         </w:rPr>
-        <w:lastRenderedPageBreak/>
         <w:t>Merging datasets</w:t>
       </w:r>
       <w:r>
@@ -2820,7 +2792,7 @@
                     <pic:cNvPicPr/>
                   </pic:nvPicPr>
                   <pic:blipFill>
-                    <a:blip r:embed="rId9">
+                    <a:blip r:embed="rId11">
                       <a:extLst>
                         <a:ext uri="{28A0092B-C50C-407E-A947-70E740481C1C}">
                           <a14:useLocalDpi xmlns:a14="http://schemas.microsoft.com/office/drawing/2010/main" val="0"/>
@@ -2894,24 +2866,6 @@
     </w:p>
     <w:p>
       <w:pPr>
-        <w:jc w:val="both"/>
-        <w:rPr>
-          <w:sz w:val="24"/>
-          <w:szCs w:val="24"/>
-        </w:rPr>
-      </w:pPr>
-    </w:p>
-    <w:p>
-      <w:pPr>
-        <w:jc w:val="both"/>
-        <w:rPr>
-          <w:sz w:val="24"/>
-          <w:szCs w:val="24"/>
-        </w:rPr>
-      </w:pPr>
-    </w:p>
-    <w:p>
-      <w:pPr>
         <w:pStyle w:val="Heading1"/>
         <w:numPr>
           <w:ilvl w:val="0"/>
@@ -2942,6 +2896,7 @@
     </w:p>
     <w:p>
       <w:pPr>
+        <w:jc w:val="both"/>
         <w:rPr>
           <w:sz w:val="24"/>
           <w:szCs w:val="24"/>
@@ -3647,21 +3602,7 @@
           <w:sz w:val="24"/>
           <w:szCs w:val="24"/>
         </w:rPr>
-        <w:t xml:space="preserve">: The model used a sequence length of 8 days of past data to predict the energy load for the next day. This choice was based on several </w:t>
-      </w:r>
-      <w:r>
-        <w:rPr>
-          <w:sz w:val="24"/>
-          <w:szCs w:val="24"/>
-        </w:rPr>
-        <w:t>trial-and-error</w:t>
-      </w:r>
-      <w:r>
-        <w:rPr>
-          <w:sz w:val="24"/>
-          <w:szCs w:val="24"/>
-        </w:rPr>
-        <w:t xml:space="preserve"> analyses, balancing the model’s ability to capture temporal patterns and the risk of overfitting.</w:t>
+        <w:t>: The model used a sequence length of 8 days of past data to predict the energy load for the next day. This choice was based on several trial-and-error analyses, balancing the model’s ability to capture temporal patterns and the risk of overfitting.</w:t>
       </w:r>
     </w:p>
     <w:p>
@@ -3839,7 +3780,7 @@
                     <pic:cNvPicPr/>
                   </pic:nvPicPr>
                   <pic:blipFill>
-                    <a:blip r:embed="rId10">
+                    <a:blip r:embed="rId12">
                       <a:extLst>
                         <a:ext uri="{28A0092B-C50C-407E-A947-70E740481C1C}">
                           <a14:useLocalDpi xmlns:a14="http://schemas.microsoft.com/office/drawing/2010/main" val="0"/>
@@ -4545,7 +4486,7 @@
                     <pic:cNvPicPr/>
                   </pic:nvPicPr>
                   <pic:blipFill>
-                    <a:blip r:embed="rId11">
+                    <a:blip r:embed="rId13">
                       <a:extLst>
                         <a:ext uri="{28A0092B-C50C-407E-A947-70E740481C1C}">
                           <a14:useLocalDpi xmlns:a14="http://schemas.microsoft.com/office/drawing/2010/main" val="0"/>
@@ -5384,11 +5325,11 @@
       </w:pPr>
     </w:p>
     <w:sectPr>
-      <w:footerReference w:type="default" r:id="rId12"/>
+      <w:headerReference w:type="default" r:id="rId14"/>
+      <w:headerReference w:type="first" r:id="rId15"/>
       <w:pgSz w:w="11906" w:h="16838" w:code="9"/>
       <w:pgMar w:top="1440" w:right="1440" w:bottom="1440" w:left="1440" w:header="720" w:footer="720" w:gutter="0"/>
       <w:cols w:space="720"/>
-      <w:titlePg/>
       <w:docGrid w:linePitch="360"/>
     </w:sectPr>
   </w:body>
@@ -5424,7 +5365,7 @@
 <w:ftr xmlns:wpc="http://schemas.microsoft.com/office/word/2010/wordprocessingCanvas" xmlns:cx="http://schemas.microsoft.com/office/drawing/2014/chartex" xmlns:cx1="http://schemas.microsoft.com/office/drawing/2015/9/8/chartex" xmlns:cx2="http://schemas.microsoft.com/office/drawing/2015/10/21/chartex" xmlns:cx3="http://schemas.microsoft.com/office/drawing/2016/5/9/chartex" xmlns:cx4="http://schemas.microsoft.com/office/drawing/2016/5/10/chartex" xmlns:cx5="http://schemas.microsoft.com/office/drawing/2016/5/11/chartex" xmlns:cx6="http://schemas.microsoft.com/office/drawing/2016/5/12/chartex" xmlns:cx7="http://schemas.microsoft.com/office/drawing/2016/5/13/chartex" xmlns:cx8="http://schemas.microsoft.com/office/drawing/2016/5/14/chartex" xmlns:mc="http://schemas.openxmlformats.org/markup-compatibility/2006" xmlns:aink="http://schemas.microsoft.com/office/drawing/2016/ink" xmlns:am3d="http://schemas.microsoft.com/office/drawing/2017/model3d" xmlns:o="urn:schemas-microsoft-com:office:office" xmlns:oel="http://schemas.microsoft.com/office/2019/extlst" xmlns:r="http://schemas.openxmlformats.org/officeDocument/2006/relationships" xmlns:m="http://schemas.openxmlformats.org/officeDocument/2006/math" xmlns:v="urn:schemas-microsoft-com:vml" xmlns:wp14="http://schemas.microsoft.com/office/word/2010/wordprocessingDrawing" xmlns:wp="http://schemas.openxmlformats.org/drawingml/2006/wordprocessingDrawing" xmlns:w10="urn:schemas-microsoft-com:office:word" xmlns:w="http://schemas.openxmlformats.org/wordprocessingml/2006/main" xmlns:w14="http://schemas.microsoft.com/office/word/2010/wordml" xmlns:w15="http://schemas.microsoft.com/office/word/2012/wordml" xmlns:w16cex="http://schemas.microsoft.com/office/word/2018/wordml/cex" xmlns:w16cid="http://schemas.microsoft.com/office/word/2016/wordml/cid" xmlns:w16="http://schemas.microsoft.com/office/word/2018/wordml" xmlns:w16du="http://schemas.microsoft.com/office/word/2023/wordml/word16du" xmlns:w16sdtdh="http://schemas.microsoft.com/office/word/2020/wordml/sdtdatahash" xmlns:w16se="http://schemas.microsoft.com/office/word/2015/wordml/symex" xmlns:wpg="http://schemas.microsoft.com/office/word/2010/wordprocessingGroup" xmlns:wpi="http://schemas.microsoft.com/office/word/2010/wordprocessingInk" xmlns:wne="http://schemas.microsoft.com/office/word/2006/wordml" xmlns:wps="http://schemas.microsoft.com/office/word/2010/wordprocessingShape" mc:Ignorable="w14 w15 w16se w16cid w16 w16cex w16sdtdh w16du wp14">
   <w:sdt>
     <w:sdtPr>
-      <w:id w:val="116418136"/>
+      <w:id w:val="-1575267103"/>
       <w:docPartObj>
         <w:docPartGallery w:val="Page Numbers (Bottom of Page)"/>
         <w:docPartUnique/>
@@ -5433,6 +5374,7 @@
     <w:sdtEndPr>
       <w:rPr>
         <w:noProof/>
+        <w:color w:val="808080" w:themeColor="background1" w:themeShade="80"/>
       </w:rPr>
     </w:sdtEndPr>
     <w:sdtContent>
@@ -5440,25 +5382,39 @@
         <w:pPr>
           <w:pStyle w:val="Footer"/>
           <w:jc w:val="center"/>
+          <w:rPr>
+            <w:color w:val="808080" w:themeColor="background1" w:themeShade="80"/>
+          </w:rPr>
         </w:pPr>
         <w:r>
+          <w:rPr>
+            <w:color w:val="808080" w:themeColor="background1" w:themeShade="80"/>
+          </w:rPr>
           <w:fldChar w:fldCharType="begin"/>
         </w:r>
         <w:r>
+          <w:rPr>
+            <w:color w:val="808080" w:themeColor="background1" w:themeShade="80"/>
+          </w:rPr>
           <w:instrText xml:space="preserve"> PAGE   \* MERGEFORMAT </w:instrText>
         </w:r>
         <w:r>
+          <w:rPr>
+            <w:color w:val="808080" w:themeColor="background1" w:themeShade="80"/>
+          </w:rPr>
           <w:fldChar w:fldCharType="separate"/>
         </w:r>
         <w:r>
           <w:rPr>
             <w:noProof/>
+            <w:color w:val="808080" w:themeColor="background1" w:themeShade="80"/>
           </w:rPr>
           <w:t>2</w:t>
         </w:r>
         <w:r>
           <w:rPr>
             <w:noProof/>
+            <w:color w:val="808080" w:themeColor="background1" w:themeShade="80"/>
           </w:rPr>
           <w:fldChar w:fldCharType="end"/>
         </w:r>
@@ -5473,6 +5429,30 @@
 </w:ftr>
 </file>
 
+<file path=word/footer2.xml><?xml version="1.0" encoding="utf-8"?>
+<w:ftr xmlns:wpc="http://schemas.microsoft.com/office/word/2010/wordprocessingCanvas" xmlns:cx="http://schemas.microsoft.com/office/drawing/2014/chartex" xmlns:cx1="http://schemas.microsoft.com/office/drawing/2015/9/8/chartex" xmlns:cx2="http://schemas.microsoft.com/office/drawing/2015/10/21/chartex" xmlns:cx3="http://schemas.microsoft.com/office/drawing/2016/5/9/chartex" xmlns:cx4="http://schemas.microsoft.com/office/drawing/2016/5/10/chartex" xmlns:cx5="http://schemas.microsoft.com/office/drawing/2016/5/11/chartex" xmlns:cx6="http://schemas.microsoft.com/office/drawing/2016/5/12/chartex" xmlns:cx7="http://schemas.microsoft.com/office/drawing/2016/5/13/chartex" xmlns:cx8="http://schemas.microsoft.com/office/drawing/2016/5/14/chartex" xmlns:mc="http://schemas.openxmlformats.org/markup-compatibility/2006" xmlns:aink="http://schemas.microsoft.com/office/drawing/2016/ink" xmlns:am3d="http://schemas.microsoft.com/office/drawing/2017/model3d" xmlns:o="urn:schemas-microsoft-com:office:office" xmlns:oel="http://schemas.microsoft.com/office/2019/extlst" xmlns:r="http://schemas.openxmlformats.org/officeDocument/2006/relationships" xmlns:m="http://schemas.openxmlformats.org/officeDocument/2006/math" xmlns:v="urn:schemas-microsoft-com:vml" xmlns:wp14="http://schemas.microsoft.com/office/word/2010/wordprocessingDrawing" xmlns:wp="http://schemas.openxmlformats.org/drawingml/2006/wordprocessingDrawing" xmlns:w10="urn:schemas-microsoft-com:office:word" xmlns:w="http://schemas.openxmlformats.org/wordprocessingml/2006/main" xmlns:w14="http://schemas.microsoft.com/office/word/2010/wordml" xmlns:w15="http://schemas.microsoft.com/office/word/2012/wordml" xmlns:w16cex="http://schemas.microsoft.com/office/word/2018/wordml/cex" xmlns:w16cid="http://schemas.microsoft.com/office/word/2016/wordml/cid" xmlns:w16="http://schemas.microsoft.com/office/word/2018/wordml" xmlns:w16du="http://schemas.microsoft.com/office/word/2023/wordml/word16du" xmlns:w16sdtdh="http://schemas.microsoft.com/office/word/2020/wordml/sdtdatahash" xmlns:w16se="http://schemas.microsoft.com/office/word/2015/wordml/symex" xmlns:wpg="http://schemas.microsoft.com/office/word/2010/wordprocessingGroup" xmlns:wpi="http://schemas.microsoft.com/office/word/2010/wordprocessingInk" xmlns:wne="http://schemas.microsoft.com/office/word/2006/wordml" xmlns:wps="http://schemas.microsoft.com/office/word/2010/wordprocessingShape" mc:Ignorable="w14 w15 w16se w16cid w16 w16cex w16sdtdh w16du wp14">
+  <w:p>
+    <w:pPr>
+      <w:pStyle w:val="Footer"/>
+      <w:jc w:val="center"/>
+    </w:pPr>
+  </w:p>
+  <w:p>
+    <w:pPr>
+      <w:pStyle w:val="Footer"/>
+      <w:tabs>
+        <w:tab w:val="clear" w:pos="4680"/>
+        <w:tab w:val="clear" w:pos="9360"/>
+        <w:tab w:val="left" w:pos="6886"/>
+      </w:tabs>
+    </w:pPr>
+    <w:r>
+      <w:tab/>
+    </w:r>
+  </w:p>
+</w:ftr>
+</file>
+
 <file path=word/footnotes.xml><?xml version="1.0" encoding="utf-8"?>
 <w:footnotes xmlns:wpc="http://schemas.microsoft.com/office/word/2010/wordprocessingCanvas" xmlns:cx="http://schemas.microsoft.com/office/drawing/2014/chartex" xmlns:cx1="http://schemas.microsoft.com/office/drawing/2015/9/8/chartex" xmlns:cx2="http://schemas.microsoft.com/office/drawing/2015/10/21/chartex" xmlns:cx3="http://schemas.microsoft.com/office/drawing/2016/5/9/chartex" xmlns:cx4="http://schemas.microsoft.com/office/drawing/2016/5/10/chartex" xmlns:cx5="http://schemas.microsoft.com/office/drawing/2016/5/11/chartex" xmlns:cx6="http://schemas.microsoft.com/office/drawing/2016/5/12/chartex" xmlns:cx7="http://schemas.microsoft.com/office/drawing/2016/5/13/chartex" xmlns:cx8="http://schemas.microsoft.com/office/drawing/2016/5/14/chartex" xmlns:mc="http://schemas.openxmlformats.org/markup-compatibility/2006" xmlns:aink="http://schemas.microsoft.com/office/drawing/2016/ink" xmlns:am3d="http://schemas.microsoft.com/office/drawing/2017/model3d" xmlns:o="urn:schemas-microsoft-com:office:office" xmlns:oel="http://schemas.microsoft.com/office/2019/extlst" xmlns:r="http://schemas.openxmlformats.org/officeDocument/2006/relationships" xmlns:m="http://schemas.openxmlformats.org/officeDocument/2006/math" xmlns:v="urn:schemas-microsoft-com:vml" xmlns:wp14="http://schemas.microsoft.com/office/word/2010/wordprocessingDrawing" xmlns:wp="http://schemas.openxmlformats.org/drawingml/2006/wordprocessingDrawing" xmlns:w10="urn:schemas-microsoft-com:office:word" xmlns:w="http://schemas.openxmlformats.org/wordprocessingml/2006/main" xmlns:w14="http://schemas.microsoft.com/office/word/2010/wordml" xmlns:w15="http://schemas.microsoft.com/office/word/2012/wordml" xmlns:w16cex="http://schemas.microsoft.com/office/word/2018/wordml/cex" xmlns:w16cid="http://schemas.microsoft.com/office/word/2016/wordml/cid" xmlns:w16="http://schemas.microsoft.com/office/word/2018/wordml" xmlns:w16du="http://schemas.microsoft.com/office/word/2023/wordml/word16du" xmlns:w16sdtdh="http://schemas.microsoft.com/office/word/2020/wordml/sdtdatahash" xmlns:w16se="http://schemas.microsoft.com/office/word/2015/wordml/symex" xmlns:wpg="http://schemas.microsoft.com/office/word/2010/wordprocessingGroup" xmlns:wpi="http://schemas.microsoft.com/office/word/2010/wordprocessingInk" xmlns:wne="http://schemas.microsoft.com/office/word/2006/wordml" xmlns:wps="http://schemas.microsoft.com/office/word/2010/wordprocessingShape" mc:Ignorable="w14 w15 w16se w16cid w16 w16cex w16sdtdh w16du wp14">
   <w:footnote w:type="separator" w:id="-1">
@@ -5496,6 +5476,49 @@
     </w:p>
   </w:footnote>
 </w:footnotes>
+</file>
+
+<file path=word/header1.xml><?xml version="1.0" encoding="utf-8"?>
+<w:hdr xmlns:wpc="http://schemas.microsoft.com/office/word/2010/wordprocessingCanvas" xmlns:cx="http://schemas.microsoft.com/office/drawing/2014/chartex" xmlns:cx1="http://schemas.microsoft.com/office/drawing/2015/9/8/chartex" xmlns:cx2="http://schemas.microsoft.com/office/drawing/2015/10/21/chartex" xmlns:cx3="http://schemas.microsoft.com/office/drawing/2016/5/9/chartex" xmlns:cx4="http://schemas.microsoft.com/office/drawing/2016/5/10/chartex" xmlns:cx5="http://schemas.microsoft.com/office/drawing/2016/5/11/chartex" xmlns:cx6="http://schemas.microsoft.com/office/drawing/2016/5/12/chartex" xmlns:cx7="http://schemas.microsoft.com/office/drawing/2016/5/13/chartex" xmlns:cx8="http://schemas.microsoft.com/office/drawing/2016/5/14/chartex" xmlns:mc="http://schemas.openxmlformats.org/markup-compatibility/2006" xmlns:aink="http://schemas.microsoft.com/office/drawing/2016/ink" xmlns:am3d="http://schemas.microsoft.com/office/drawing/2017/model3d" xmlns:o="urn:schemas-microsoft-com:office:office" xmlns:oel="http://schemas.microsoft.com/office/2019/extlst" xmlns:r="http://schemas.openxmlformats.org/officeDocument/2006/relationships" xmlns:m="http://schemas.openxmlformats.org/officeDocument/2006/math" xmlns:v="urn:schemas-microsoft-com:vml" xmlns:wp14="http://schemas.microsoft.com/office/word/2010/wordprocessingDrawing" xmlns:wp="http://schemas.openxmlformats.org/drawingml/2006/wordprocessingDrawing" xmlns:w10="urn:schemas-microsoft-com:office:word" xmlns:w="http://schemas.openxmlformats.org/wordprocessingml/2006/main" xmlns:w14="http://schemas.microsoft.com/office/word/2010/wordml" xmlns:w15="http://schemas.microsoft.com/office/word/2012/wordml" xmlns:w16cex="http://schemas.microsoft.com/office/word/2018/wordml/cex" xmlns:w16cid="http://schemas.microsoft.com/office/word/2016/wordml/cid" xmlns:w16="http://schemas.microsoft.com/office/word/2018/wordml" xmlns:w16du="http://schemas.microsoft.com/office/word/2023/wordml/word16du" xmlns:w16sdtdh="http://schemas.microsoft.com/office/word/2020/wordml/sdtdatahash" xmlns:w16se="http://schemas.microsoft.com/office/word/2015/wordml/symex" xmlns:wpg="http://schemas.microsoft.com/office/word/2010/wordprocessingGroup" xmlns:wpi="http://schemas.microsoft.com/office/word/2010/wordprocessingInk" xmlns:wne="http://schemas.microsoft.com/office/word/2006/wordml" xmlns:wps="http://schemas.microsoft.com/office/word/2010/wordprocessingShape" mc:Ignorable="w14 w15 w16se w16cid w16 w16cex w16sdtdh w16du wp14">
+  <w:p>
+    <w:pPr>
+      <w:pStyle w:val="Header"/>
+      <w:pBdr>
+        <w:bottom w:val="single" w:sz="4" w:space="1" w:color="7F7F7F" w:themeColor="text1" w:themeTint="80"/>
+      </w:pBdr>
+      <w:jc w:val="right"/>
+      <w:rPr>
+        <w:color w:val="808080" w:themeColor="background1" w:themeShade="80"/>
+      </w:rPr>
+    </w:pPr>
+    <w:r>
+      <w:rPr>
+        <w:color w:val="808080" w:themeColor="background1" w:themeShade="80"/>
+      </w:rPr>
+      <w:t>Predicting Power Load Using Deep Learning</w:t>
+    </w:r>
+  </w:p>
+</w:hdr>
+</file>
+
+<file path=word/header2.xml><?xml version="1.0" encoding="utf-8"?>
+<w:hdr xmlns:wpc="http://schemas.microsoft.com/office/word/2010/wordprocessingCanvas" xmlns:cx="http://schemas.microsoft.com/office/drawing/2014/chartex" xmlns:cx1="http://schemas.microsoft.com/office/drawing/2015/9/8/chartex" xmlns:cx2="http://schemas.microsoft.com/office/drawing/2015/10/21/chartex" xmlns:cx3="http://schemas.microsoft.com/office/drawing/2016/5/9/chartex" xmlns:cx4="http://schemas.microsoft.com/office/drawing/2016/5/10/chartex" xmlns:cx5="http://schemas.microsoft.com/office/drawing/2016/5/11/chartex" xmlns:cx6="http://schemas.microsoft.com/office/drawing/2016/5/12/chartex" xmlns:cx7="http://schemas.microsoft.com/office/drawing/2016/5/13/chartex" xmlns:cx8="http://schemas.microsoft.com/office/drawing/2016/5/14/chartex" xmlns:mc="http://schemas.openxmlformats.org/markup-compatibility/2006" xmlns:aink="http://schemas.microsoft.com/office/drawing/2016/ink" xmlns:am3d="http://schemas.microsoft.com/office/drawing/2017/model3d" xmlns:o="urn:schemas-microsoft-com:office:office" xmlns:oel="http://schemas.microsoft.com/office/2019/extlst" xmlns:r="http://schemas.openxmlformats.org/officeDocument/2006/relationships" xmlns:m="http://schemas.openxmlformats.org/officeDocument/2006/math" xmlns:v="urn:schemas-microsoft-com:vml" xmlns:wp14="http://schemas.microsoft.com/office/word/2010/wordprocessingDrawing" xmlns:wp="http://schemas.openxmlformats.org/drawingml/2006/wordprocessingDrawing" xmlns:w10="urn:schemas-microsoft-com:office:word" xmlns:w="http://schemas.openxmlformats.org/wordprocessingml/2006/main" xmlns:w14="http://schemas.microsoft.com/office/word/2010/wordml" xmlns:w15="http://schemas.microsoft.com/office/word/2012/wordml" xmlns:w16cex="http://schemas.microsoft.com/office/word/2018/wordml/cex" xmlns:w16cid="http://schemas.microsoft.com/office/word/2016/wordml/cid" xmlns:w16="http://schemas.microsoft.com/office/word/2018/wordml" xmlns:w16du="http://schemas.microsoft.com/office/word/2023/wordml/word16du" xmlns:w16sdtdh="http://schemas.microsoft.com/office/word/2020/wordml/sdtdatahash" xmlns:w16se="http://schemas.microsoft.com/office/word/2015/wordml/symex" xmlns:wpg="http://schemas.microsoft.com/office/word/2010/wordprocessingGroup" xmlns:wpi="http://schemas.microsoft.com/office/word/2010/wordprocessingInk" xmlns:wne="http://schemas.microsoft.com/office/word/2006/wordml" xmlns:wps="http://schemas.microsoft.com/office/word/2010/wordprocessingShape" mc:Ignorable="w14 w15 w16se w16cid w16 w16cex w16sdtdh w16du wp14">
+  <w:p>
+    <w:pPr>
+      <w:pStyle w:val="Header"/>
+      <w:jc w:val="right"/>
+      <w:rPr>
+        <w:color w:val="808080" w:themeColor="background1" w:themeShade="80"/>
+      </w:rPr>
+    </w:pPr>
+    <w:r>
+      <w:rPr>
+        <w:color w:val="808080" w:themeColor="background1" w:themeShade="80"/>
+      </w:rPr>
+      <w:t>Predicting Power Load Using Deep Learning</w:t>
+    </w:r>
+  </w:p>
+</w:hdr>
 </file>
 
 <file path=word/numbering.xml><?xml version="1.0" encoding="utf-8"?>
@@ -9069,6 +9092,7 @@
   <w:style w:type="character" w:default="1" w:styleId="DefaultParagraphFont">
     <w:name w:val="Default Paragraph Font"/>
     <w:uiPriority w:val="1"/>
+    <w:semiHidden/>
     <w:unhideWhenUsed/>
   </w:style>
   <w:style w:type="table" w:default="1" w:styleId="TableNormal">
@@ -9173,7 +9197,7 @@
       <w:jc w:val="both"/>
     </w:pPr>
     <w:rPr>
-      <w:rFonts w:ascii="Times New Roman" w:eastAsia="SimSun" w:hAnsi="Times New Roman" w:cs="SimSun"/>
+      <w:rFonts w:ascii="Times New Roman" w:eastAsia="宋体" w:hAnsi="Times New Roman" w:cs="宋体"/>
       <w:kern w:val="0"/>
       <w:sz w:val="24"/>
       <w:szCs w:val="21"/>

</xml_diff>